<commit_message>
Added link to CC Wiki about cloud
</commit_message>
<xml_diff>
--- a/_extras/Course_syllabus_and_readings.docx
+++ b/_extras/Course_syllabus_and_readings.docx
@@ -546,7 +546,6 @@
         <w:t xml:space="preserve"> </w:t>
       </w:r>
       <w:hyperlink r:id="rId7" w:history="1">
-        <w:proofErr w:type="spellStart"/>
         <w:r>
           <w:rPr>
             <w:rStyle w:val="Hyperlink"/>
@@ -557,7 +556,6 @@
           </w:rPr>
           <w:t>MobaXterm</w:t>
         </w:r>
-        <w:proofErr w:type="spellEnd"/>
       </w:hyperlink>
       <w:r>
         <w:rPr>
@@ -585,27 +583,7 @@
           <w:sz w:val="20"/>
           <w:szCs w:val="20"/>
         </w:rPr>
-        <w:t xml:space="preserve"> Download and install </w:t>
-      </w:r>
-      <w:proofErr w:type="spellStart"/>
-      <w:r>
-        <w:rPr>
-          <w:rFonts w:ascii="Arial" w:hAnsi="Arial" w:cs="Arial"/>
-          <w:color w:val="333333"/>
-          <w:sz w:val="20"/>
-          <w:szCs w:val="20"/>
-        </w:rPr>
-        <w:t>MobaXterm</w:t>
-      </w:r>
-      <w:proofErr w:type="spellEnd"/>
-      <w:r>
-        <w:rPr>
-          <w:rFonts w:ascii="Arial" w:hAnsi="Arial" w:cs="Arial"/>
-          <w:color w:val="333333"/>
-          <w:sz w:val="20"/>
-          <w:szCs w:val="20"/>
-        </w:rPr>
-        <w:t xml:space="preserve"> and verify you can run it. </w:t>
+        <w:t xml:space="preserve"> Download and install MobaXterm and verify you can run it. </w:t>
       </w:r>
       <w:r>
         <w:rPr>
@@ -653,64 +631,18 @@
         </w:rPr>
         <w:t> </w:t>
       </w:r>
-      <w:proofErr w:type="spellStart"/>
-      <w:r>
-        <w:rPr>
-          <w:rFonts w:ascii="Arial" w:hAnsi="Arial" w:cs="Arial"/>
-          <w:color w:val="333333"/>
-          <w:sz w:val="20"/>
-          <w:szCs w:val="20"/>
-        </w:rPr>
-        <w:fldChar w:fldCharType="begin"/>
-      </w:r>
-      <w:r>
-        <w:rPr>
-          <w:rFonts w:ascii="Arial" w:hAnsi="Arial" w:cs="Arial"/>
-          <w:color w:val="333333"/>
-          <w:sz w:val="20"/>
-          <w:szCs w:val="20"/>
-        </w:rPr>
-        <w:instrText xml:space="preserve"> HYPERLINK "https://www.youtube.com/watch?v=zw7Nd67_aFw" </w:instrText>
-      </w:r>
-      <w:r>
-        <w:rPr>
-          <w:rFonts w:ascii="Arial" w:hAnsi="Arial" w:cs="Arial"/>
-          <w:color w:val="333333"/>
-          <w:sz w:val="20"/>
-          <w:szCs w:val="20"/>
-        </w:rPr>
-        <w:fldChar w:fldCharType="separate"/>
-      </w:r>
-      <w:r>
-        <w:rPr>
-          <w:rStyle w:val="Hyperlink"/>
-          <w:rFonts w:ascii="Arial" w:hAnsi="Arial" w:cs="Arial"/>
-          <w:color w:val="337AB7"/>
-          <w:sz w:val="20"/>
-          <w:szCs w:val="20"/>
-        </w:rPr>
-        <w:t>youtube</w:t>
-      </w:r>
-      <w:proofErr w:type="spellEnd"/>
-      <w:r>
-        <w:rPr>
-          <w:rStyle w:val="Hyperlink"/>
-          <w:rFonts w:ascii="Arial" w:hAnsi="Arial" w:cs="Arial"/>
-          <w:color w:val="337AB7"/>
-          <w:sz w:val="20"/>
-          <w:szCs w:val="20"/>
-        </w:rPr>
-        <w:t xml:space="preserve"> video</w:t>
-      </w:r>
-      <w:r>
-        <w:rPr>
-          <w:rFonts w:ascii="Arial" w:hAnsi="Arial" w:cs="Arial"/>
-          <w:color w:val="333333"/>
-          <w:sz w:val="20"/>
-          <w:szCs w:val="20"/>
-        </w:rPr>
-        <w:fldChar w:fldCharType="end"/>
-      </w:r>
+      <w:hyperlink r:id="rId8" w:history="1">
+        <w:r>
+          <w:rPr>
+            <w:rStyle w:val="Hyperlink"/>
+            <w:rFonts w:ascii="Arial" w:hAnsi="Arial" w:cs="Arial"/>
+            <w:color w:val="337AB7"/>
+            <w:sz w:val="20"/>
+            <w:szCs w:val="20"/>
+          </w:rPr>
+          <w:t>youtube video</w:t>
+        </w:r>
+      </w:hyperlink>
       <w:r>
         <w:rPr>
           <w:rFonts w:ascii="Arial" w:hAnsi="Arial" w:cs="Arial"/>
@@ -729,8 +661,7 @@
         </w:rPr>
         <w:t xml:space="preserve">If you are a Linux user running Ubuntu this </w:t>
       </w:r>
-      <w:hyperlink r:id="rId8" w:history="1">
-        <w:proofErr w:type="spellStart"/>
+      <w:hyperlink r:id="rId9" w:history="1">
         <w:r>
           <w:rPr>
             <w:rStyle w:val="Hyperlink"/>
@@ -738,17 +669,7 @@
             <w:sz w:val="20"/>
             <w:szCs w:val="20"/>
           </w:rPr>
-          <w:t>youtube</w:t>
-        </w:r>
-        <w:proofErr w:type="spellEnd"/>
-        <w:r>
-          <w:rPr>
-            <w:rStyle w:val="Hyperlink"/>
-            <w:rFonts w:ascii="Arial" w:hAnsi="Arial" w:cs="Arial"/>
-            <w:sz w:val="20"/>
-            <w:szCs w:val="20"/>
-          </w:rPr>
-          <w:t xml:space="preserve"> video</w:t>
+          <w:t>youtube video</w:t>
         </w:r>
       </w:hyperlink>
       <w:r>
@@ -767,18 +688,7 @@
           <w:sz w:val="20"/>
           <w:szCs w:val="20"/>
         </w:rPr>
-        <w:t xml:space="preserve"> If you are having trouble accessing a terminal on your laptop before you arrive we can help you </w:t>
-      </w:r>
-      <w:bookmarkStart w:id="4" w:name="_GoBack"/>
-      <w:bookmarkEnd w:id="4"/>
-      <w:r>
-        <w:rPr>
-          <w:rFonts w:ascii="Arial" w:hAnsi="Arial" w:cs="Arial"/>
-          <w:color w:val="333333"/>
-          <w:sz w:val="20"/>
-          <w:szCs w:val="20"/>
-        </w:rPr>
-        <w:t>at the beginning of the course.</w:t>
+        <w:t xml:space="preserve"> If you are having trouble accessing a terminal on your laptop before you arrive we can help you at the beginning of the course.</w:t>
       </w:r>
     </w:p>
     <w:p>
@@ -1037,27 +947,7 @@
           <w:szCs w:val="20"/>
           <w:highlight w:val="white"/>
         </w:rPr>
-        <w:t xml:space="preserve"> research environments.  This will include tools like cloud </w:t>
-      </w:r>
-      <w:proofErr w:type="spellStart"/>
-      <w:r>
-        <w:rPr>
-          <w:color w:val="222222"/>
-          <w:sz w:val="20"/>
-          <w:szCs w:val="20"/>
-          <w:highlight w:val="white"/>
-        </w:rPr>
-        <w:t>init</w:t>
-      </w:r>
-      <w:proofErr w:type="spellEnd"/>
-      <w:r>
-        <w:rPr>
-          <w:color w:val="222222"/>
-          <w:sz w:val="20"/>
-          <w:szCs w:val="20"/>
-          <w:highlight w:val="white"/>
-        </w:rPr>
-        <w:t xml:space="preserve"> (for automatically </w:t>
+        <w:t xml:space="preserve"> research environments.  This will include tools like cloud init (for automatically </w:t>
       </w:r>
       <w:r>
         <w:rPr>
@@ -1204,8 +1094,8 @@
         <w:pStyle w:val="Heading1"/>
         <w:contextualSpacing w:val="0"/>
       </w:pPr>
-      <w:bookmarkStart w:id="5" w:name="_p0n4aig1si8t" w:colFirst="0" w:colLast="0"/>
-      <w:bookmarkEnd w:id="5"/>
+      <w:bookmarkStart w:id="4" w:name="_p0n4aig1si8t" w:colFirst="0" w:colLast="0"/>
+      <w:bookmarkEnd w:id="4"/>
       <w:r>
         <w:t>Some initial course reading suggestions.</w:t>
       </w:r>
@@ -1215,8 +1105,8 @@
         <w:pStyle w:val="Subtitle"/>
         <w:contextualSpacing w:val="0"/>
       </w:pPr>
-      <w:bookmarkStart w:id="6" w:name="_jy0i5w3pt4et" w:colFirst="0" w:colLast="0"/>
-      <w:bookmarkEnd w:id="6"/>
+      <w:bookmarkStart w:id="5" w:name="_jy0i5w3pt4et" w:colFirst="0" w:colLast="0"/>
+      <w:bookmarkEnd w:id="5"/>
       <w:r>
         <w:t>Note that all content will be covered during the course and it is not necessary to be familiar with the content of these readings in advance (although it will certainly help).</w:t>
       </w:r>
@@ -1235,7 +1125,7 @@
         </w:rPr>
         <w:t xml:space="preserve">A decent free overview of cloud computing is </w:t>
       </w:r>
-      <w:hyperlink r:id="rId9" w:history="1">
+      <w:hyperlink r:id="rId10" w:history="1">
         <w:r>
           <w:rPr>
             <w:rStyle w:val="Hyperlink"/>
@@ -1273,25 +1163,9 @@
           <w:sz w:val="20"/>
           <w:szCs w:val="20"/>
         </w:rPr>
-        <w:t xml:space="preserve">Other free documents which give a decent overview of the cloud are Vendor sponsored copies of "Cloud for Dummies". The good things about these versions of this book is that they are </w:t>
-      </w:r>
-      <w:proofErr w:type="spellStart"/>
-      <w:r>
-        <w:rPr>
-          <w:sz w:val="20"/>
-          <w:szCs w:val="20"/>
-        </w:rPr>
-        <w:t>are</w:t>
-      </w:r>
-      <w:proofErr w:type="spellEnd"/>
-      <w:r>
-        <w:rPr>
-          <w:sz w:val="20"/>
-          <w:szCs w:val="20"/>
-        </w:rPr>
-        <w:t xml:space="preserve"> free.  The bad things about these materials is that they are particularly targeted towards a business audience and bent towards the particular platforms and services of the sponsor. If the bad seems to be outweighing the good, then consider picking up the standard copy of "Cloud Computing for Dummies" from a bookstore or a local library. Of the vendor sponsored copies we recommend the </w:t>
-      </w:r>
-      <w:hyperlink r:id="rId10" w:history="1">
+        <w:t xml:space="preserve">Other free documents which give a decent overview of the cloud are Vendor sponsored copies of "Cloud for Dummies". The good things about these versions of this book is that they are are free.  The bad things about these materials is that they are particularly targeted towards a business audience and bent towards the particular platforms and services of the sponsor. If the bad seems to be outweighing the good, then consider picking up the standard copy of "Cloud Computing for Dummies" from a bookstore or a local library. Of the vendor sponsored copies we recommend the </w:t>
+      </w:r>
+      <w:hyperlink r:id="rId11" w:history="1">
         <w:r>
           <w:rPr>
             <w:rStyle w:val="Hyperlink"/>
@@ -1308,7 +1182,7 @@
         </w:rPr>
         <w:t xml:space="preserve">. There are also two from IBM, one called </w:t>
       </w:r>
-      <w:hyperlink r:id="rId11" w:history="1">
+      <w:hyperlink r:id="rId12" w:history="1">
         <w:r>
           <w:rPr>
             <w:rStyle w:val="Hyperlink"/>
@@ -1325,7 +1199,7 @@
         </w:rPr>
         <w:t xml:space="preserve"> and one called </w:t>
       </w:r>
-      <w:hyperlink r:id="rId12" w:history="1">
+      <w:hyperlink r:id="rId13" w:history="1">
         <w:r>
           <w:rPr>
             <w:rStyle w:val="Hyperlink"/>
@@ -1363,25 +1237,9 @@
           <w:sz w:val="20"/>
           <w:szCs w:val="20"/>
         </w:rPr>
-        <w:t xml:space="preserve">There are also some </w:t>
-      </w:r>
-      <w:proofErr w:type="spellStart"/>
-      <w:r>
-        <w:rPr>
-          <w:sz w:val="20"/>
-          <w:szCs w:val="20"/>
-        </w:rPr>
-        <w:t>youtube</w:t>
-      </w:r>
-      <w:proofErr w:type="spellEnd"/>
-      <w:r>
-        <w:rPr>
-          <w:sz w:val="20"/>
-          <w:szCs w:val="20"/>
-        </w:rPr>
-        <w:t xml:space="preserve"> videos which give an overview of what OpenStack is: </w:t>
-      </w:r>
-      <w:hyperlink r:id="rId13" w:history="1">
+        <w:t xml:space="preserve">There are also some youtube videos which give an overview of what OpenStack is: </w:t>
+      </w:r>
+      <w:hyperlink r:id="rId14" w:history="1">
         <w:r>
           <w:rPr>
             <w:rStyle w:val="Hyperlink"/>
@@ -1398,7 +1256,7 @@
         </w:rPr>
         <w:t xml:space="preserve"> and </w:t>
       </w:r>
-      <w:hyperlink r:id="rId14" w:history="1">
+      <w:hyperlink r:id="rId15" w:history="1">
         <w:r>
           <w:rPr>
             <w:rStyle w:val="Hyperlink"/>
@@ -1438,7 +1296,7 @@
         </w:rPr>
         <w:t xml:space="preserve">Finally the OpenStack </w:t>
       </w:r>
-      <w:hyperlink r:id="rId15" w:history="1">
+      <w:hyperlink r:id="rId16" w:history="1">
         <w:r>
           <w:rPr>
             <w:rStyle w:val="Hyperlink"/>
@@ -1462,6 +1320,32 @@
         </w:rPr>
         <w:t>is a good reference once you have begun working with OpenStack.</w:t>
       </w:r>
+      <w:r>
+        <w:rPr>
+          <w:sz w:val="20"/>
+          <w:szCs w:val="20"/>
+        </w:rPr>
+        <w:t xml:space="preserve"> Also there is some documentation specific to the Compute Canada Cloud on the </w:t>
+      </w:r>
+      <w:hyperlink r:id="rId17" w:history="1">
+        <w:r>
+          <w:rPr>
+            <w:rStyle w:val="Hyperlink"/>
+            <w:sz w:val="20"/>
+            <w:szCs w:val="20"/>
+          </w:rPr>
+          <w:t>Compute Canada wiki</w:t>
+        </w:r>
+      </w:hyperlink>
+      <w:r>
+        <w:rPr>
+          <w:sz w:val="20"/>
+          <w:szCs w:val="20"/>
+        </w:rPr>
+        <w:t>. The wiki content is a work in progress but does have some useful instructions for common tasks while working with VMs and OpenStack.</w:t>
+      </w:r>
+      <w:bookmarkStart w:id="6" w:name="_GoBack"/>
+      <w:bookmarkEnd w:id="6"/>
     </w:p>
     <w:sectPr>
       <w:pgSz w:w="12240" w:h="15840"/>

</xml_diff>